<commit_message>
avance semana dos Capitulo 1
</commit_message>
<xml_diff>
--- a/recursos/Esquema de proyecto de investigación.docx
+++ b/recursos/Esquema de proyecto de investigación.docx
@@ -96,7 +96,7 @@
           <w:rFonts w:ascii="Times New Roman" w:hAnsi="Times New Roman" w:cs="Times New Roman"/>
           <w:noProof/>
           <w:sz w:val="24"/>
-          <w:lang w:eastAsia="es-PE"/>
+          <w:lang w:val="es-ES" w:eastAsia="es-ES"/>
         </w:rPr>
         <w:drawing>
           <wp:anchor distT="36576" distB="36576" distL="36576" distR="36576" simplePos="0" relativeHeight="251659264" behindDoc="0" locked="0" layoutInCell="1" allowOverlap="1" wp14:anchorId="546C62E6" wp14:editId="031138D2">
@@ -242,14 +242,28 @@
           <w:rFonts w:ascii="Times New Roman" w:hAnsi="Times New Roman" w:cs="Times New Roman"/>
           <w:sz w:val="24"/>
         </w:rPr>
-        <w:t xml:space="preserve"> CONTROL</w:t>
-      </w:r>
-      <w:r>
-        <w:rPr>
-          <w:rFonts w:ascii="Times New Roman" w:hAnsi="Times New Roman" w:cs="Times New Roman"/>
-          <w:sz w:val="24"/>
-        </w:rPr>
-        <w:t xml:space="preserve"> CITAS Y CONSULTAS PARA OPTIMIZAR LA CALIDAD DE ATENCION EN EL AREA DE PEDIATRIA DEL HOSPITAL "SAN BARTOLOME" EN LA CIUDAD DE LIMA</w:t>
+        <w:t xml:space="preserve"> </w:t>
+      </w:r>
+      <w:r>
+        <w:rPr>
+          <w:rFonts w:ascii="Times New Roman" w:hAnsi="Times New Roman" w:cs="Times New Roman"/>
+          <w:sz w:val="24"/>
+        </w:rPr>
+        <w:t xml:space="preserve">CITAS Y </w:t>
+      </w:r>
+      <w:r>
+        <w:rPr>
+          <w:rFonts w:ascii="Times New Roman" w:hAnsi="Times New Roman" w:cs="Times New Roman"/>
+          <w:sz w:val="24"/>
+        </w:rPr>
+        <w:t>CONSULTAS PARA</w:t>
+      </w:r>
+      <w:r>
+        <w:rPr>
+          <w:rFonts w:ascii="Times New Roman" w:hAnsi="Times New Roman" w:cs="Times New Roman"/>
+          <w:sz w:val="24"/>
+        </w:rPr>
+        <w:t xml:space="preserve"> OPTIMIZAR LA CALIDAD DE ATENCION EN EL AREA DE PEDIATRIA DEL HOSPITAL "SAN BARTOLOME" EN LA CIUDAD DE LIMA</w:t>
       </w:r>
       <w:r>
         <w:rPr>
@@ -658,6 +672,38 @@
         </w:rPr>
         <w:t>INTRODUCCIÓN</w:t>
       </w:r>
+    </w:p>
+    <w:p>
+      <w:pPr>
+        <w:rPr>
+          <w:rFonts w:ascii="Times New Roman" w:hAnsi="Times New Roman" w:cs="Times New Roman"/>
+          <w:b/>
+          <w:bCs/>
+          <w:color w:val="000000"/>
+          <w:sz w:val="24"/>
+        </w:rPr>
+      </w:pPr>
+      <w:r>
+        <w:rPr>
+          <w:rFonts w:ascii="Times New Roman" w:hAnsi="Times New Roman" w:cs="Times New Roman"/>
+          <w:b/>
+          <w:bCs/>
+          <w:color w:val="000000"/>
+          <w:sz w:val="24"/>
+        </w:rPr>
+        <w:br w:type="page"/>
+      </w:r>
+    </w:p>
+    <w:p>
+      <w:pPr>
+        <w:rPr>
+          <w:rFonts w:ascii="Times New Roman" w:hAnsi="Times New Roman" w:cs="Times New Roman"/>
+          <w:b/>
+          <w:bCs/>
+          <w:color w:val="000000"/>
+          <w:sz w:val="24"/>
+        </w:rPr>
+      </w:pPr>
     </w:p>
     <w:p>
       <w:pPr>
@@ -832,7 +878,19 @@
         <w:rPr>
           <w:rFonts w:ascii="Times New Roman" w:hAnsi="Times New Roman" w:cs="Times New Roman"/>
         </w:rPr>
-        <w:t xml:space="preserve"> de citas con cartillas o hojas de control y esto</w:t>
+        <w:t xml:space="preserve"> de citas con cartillas o hojas de con</w:t>
+      </w:r>
+      <w:r>
+        <w:rPr>
+          <w:rFonts w:ascii="Times New Roman" w:hAnsi="Times New Roman" w:cs="Times New Roman"/>
+        </w:rPr>
+        <w:t>trol,</w:t>
+      </w:r>
+      <w:r>
+        <w:rPr>
+          <w:rFonts w:ascii="Times New Roman" w:hAnsi="Times New Roman" w:cs="Times New Roman"/>
+        </w:rPr>
+        <w:t xml:space="preserve"> esto</w:t>
       </w:r>
       <w:r>
         <w:rPr>
@@ -856,9 +914,14 @@
         <w:rPr>
           <w:rFonts w:ascii="Times New Roman" w:hAnsi="Times New Roman" w:cs="Times New Roman"/>
         </w:rPr>
-        <w:t xml:space="preserve">El tiempo de espera prolongado es una causal de </w:t>
-      </w:r>
-      <w:proofErr w:type="spellStart"/>
+        <w:t>El tiempo de esp</w:t>
+      </w:r>
+      <w:r>
+        <w:rPr>
+          <w:rFonts w:ascii="Times New Roman" w:hAnsi="Times New Roman" w:cs="Times New Roman"/>
+        </w:rPr>
+        <w:t xml:space="preserve">era prolongado es una causal </w:t>
+      </w:r>
       <w:r>
         <w:rPr>
           <w:rFonts w:ascii="Times New Roman" w:hAnsi="Times New Roman" w:cs="Times New Roman"/>
@@ -869,14 +932,37 @@
         <w:rPr>
           <w:rFonts w:ascii="Times New Roman" w:hAnsi="Times New Roman" w:cs="Times New Roman"/>
         </w:rPr>
-        <w:t>isconfort</w:t>
-      </w:r>
-      <w:proofErr w:type="spellEnd"/>
-      <w:r>
-        <w:rPr>
-          <w:rFonts w:ascii="Times New Roman" w:hAnsi="Times New Roman" w:cs="Times New Roman"/>
-        </w:rPr>
-        <w:t xml:space="preserve">, ocasionándoles problemas de tipo socio económico (desatención familiar, horas de trabajo perdidas, alteraciones de la conducta etc.), y para el hospital ocasionaría pérdidas económicas por alejamiento del usuario a otras entidades de salud públicas o privadas. </w:t>
+        <w:t>i</w:t>
+      </w:r>
+      <w:r>
+        <w:rPr>
+          <w:rFonts w:ascii="Times New Roman" w:hAnsi="Times New Roman" w:cs="Times New Roman"/>
+        </w:rPr>
+        <w:t>sconformidad</w:t>
+      </w:r>
+      <w:r>
+        <w:rPr>
+          <w:rFonts w:ascii="Times New Roman" w:hAnsi="Times New Roman" w:cs="Times New Roman"/>
+        </w:rPr>
+        <w:t>, ocasionándolo</w:t>
+      </w:r>
+      <w:r>
+        <w:rPr>
+          <w:rFonts w:ascii="Times New Roman" w:hAnsi="Times New Roman" w:cs="Times New Roman"/>
+        </w:rPr>
+        <w:t>s problemas de tipo socio económico (desatención familiar, horas de trabajo perdidas, alteraciones de la conducta etc.), y para el hospita</w:t>
+      </w:r>
+      <w:r>
+        <w:rPr>
+          <w:rFonts w:ascii="Times New Roman" w:hAnsi="Times New Roman" w:cs="Times New Roman"/>
+        </w:rPr>
+        <w:t xml:space="preserve">l ocasiona </w:t>
+      </w:r>
+      <w:r>
+        <w:rPr>
+          <w:rFonts w:ascii="Times New Roman" w:hAnsi="Times New Roman" w:cs="Times New Roman"/>
+        </w:rPr>
+        <w:t xml:space="preserve">pérdidas económicas por alejamiento del usuario a otras entidades de salud públicas o privadas. </w:t>
       </w:r>
     </w:p>
     <w:p>
@@ -939,7 +1025,31 @@
         <w:rPr>
           <w:rFonts w:ascii="Times New Roman" w:hAnsi="Times New Roman" w:cs="Times New Roman"/>
         </w:rPr>
-        <w:t xml:space="preserve"> externos ha definido los tiempos de espera, como una de las causas más comunes de insatisfacción de clientes en todo tipo de servicios médicos. La vida acelerada y la gran competencia de servicios rápidos hace que cada vez más los clientes exijan disminuir los tiempos de espera en las diferentes etapas del proceso de prestación de los servicios de salud.</w:t>
+        <w:t xml:space="preserve"> externos ha definido los tiempos de espera, como una de las causas más comun</w:t>
+      </w:r>
+      <w:r>
+        <w:rPr>
+          <w:rFonts w:ascii="Times New Roman" w:hAnsi="Times New Roman" w:cs="Times New Roman"/>
+        </w:rPr>
+        <w:t>es de insatisfacción de usuarios</w:t>
+      </w:r>
+      <w:r>
+        <w:rPr>
+          <w:rFonts w:ascii="Times New Roman" w:hAnsi="Times New Roman" w:cs="Times New Roman"/>
+        </w:rPr>
+        <w:t xml:space="preserve"> en todo tipo de servicios médicos. La vida acelerada y la gran competencia de servicios rápidos ha</w:t>
+      </w:r>
+      <w:r>
+        <w:rPr>
+          <w:rFonts w:ascii="Times New Roman" w:hAnsi="Times New Roman" w:cs="Times New Roman"/>
+        </w:rPr>
+        <w:t>ce que cada vez más los usuarios</w:t>
+      </w:r>
+      <w:r>
+        <w:rPr>
+          <w:rFonts w:ascii="Times New Roman" w:hAnsi="Times New Roman" w:cs="Times New Roman"/>
+        </w:rPr>
+        <w:t xml:space="preserve"> exijan disminuir los tiempos de espera en las diferentes etapas del proceso de prestación de los servicios de salud.</w:t>
       </w:r>
     </w:p>
     <w:p>
@@ -1013,23 +1123,185 @@
         <w:autoSpaceDN w:val="0"/>
         <w:adjustRightInd w:val="0"/>
         <w:spacing w:after="0" w:line="240" w:lineRule="auto"/>
-        <w:ind w:left="360"/>
-        <w:rPr>
-          <w:rFonts w:ascii="Times New Roman" w:hAnsi="Times New Roman" w:cs="Times New Roman"/>
-          <w:color w:val="000000"/>
-          <w:sz w:val="24"/>
-        </w:rPr>
-      </w:pPr>
-      <w:r>
-        <w:rPr>
-          <w:rFonts w:ascii="Times New Roman" w:hAnsi="Times New Roman" w:cs="Times New Roman"/>
-          <w:color w:val="000000"/>
-          <w:sz w:val="24"/>
-        </w:rPr>
-        <w:t>En el año 2015 la tasa de natalidad Asencio a</w:t>
-      </w:r>
-      <w:bookmarkStart w:id="0" w:name="_GoBack"/>
-      <w:bookmarkEnd w:id="0"/>
+        <w:ind w:left="357" w:firstLine="709"/>
+        <w:jc w:val="both"/>
+        <w:rPr>
+          <w:rFonts w:ascii="Times New Roman" w:hAnsi="Times New Roman" w:cs="Times New Roman"/>
+          <w:sz w:val="24"/>
+        </w:rPr>
+      </w:pPr>
+      <w:r>
+        <w:rPr>
+          <w:rFonts w:ascii="Times New Roman" w:hAnsi="Times New Roman" w:cs="Times New Roman"/>
+          <w:color w:val="000000"/>
+          <w:sz w:val="24"/>
+        </w:rPr>
+        <w:t>En el año 2015 la tasa de natalidad</w:t>
+      </w:r>
+      <w:r>
+        <w:rPr>
+          <w:rFonts w:ascii="Times New Roman" w:hAnsi="Times New Roman" w:cs="Times New Roman"/>
+          <w:color w:val="000000"/>
+          <w:sz w:val="24"/>
+        </w:rPr>
+        <w:t xml:space="preserve"> ascendió al 19.72%   en el Perú.  Es así que dichos nacimientos requieren la atención más adecuada. Uno de los grandes inconvenientes presentamos en esta dicha área de Pediatría.</w:t>
+      </w:r>
+      <w:r>
+        <w:rPr>
+          <w:rFonts w:ascii="Times New Roman" w:hAnsi="Times New Roman" w:cs="Times New Roman"/>
+          <w:sz w:val="24"/>
+        </w:rPr>
+        <w:t xml:space="preserve"> </w:t>
+      </w:r>
+      <w:r>
+        <w:rPr>
+          <w:rStyle w:val="CitaCar"/>
+          <w:sz w:val="24"/>
+        </w:rPr>
+        <w:t>Expansión/</w:t>
+      </w:r>
+      <w:r>
+        <w:rPr>
+          <w:rStyle w:val="CitaCar"/>
+          <w:sz w:val="24"/>
+          <w:lang w:val="es-ES"/>
+        </w:rPr>
+        <w:t>Datosmacro.com. (2015). Desciende la tasa de natalidad en Perú en 2015.</w:t>
+      </w:r>
+      <w:r>
+        <w:rPr>
+          <w:rStyle w:val="CitaCar"/>
+          <w:sz w:val="24"/>
+        </w:rPr>
+        <w:t xml:space="preserve"> </w:t>
+      </w:r>
+      <w:r>
+        <w:rPr>
+          <w:rStyle w:val="CitaCar"/>
+          <w:sz w:val="24"/>
+          <w:lang w:val="es-ES"/>
+        </w:rPr>
+        <w:t>P</w:t>
+      </w:r>
+      <w:proofErr w:type="spellStart"/>
+      <w:r>
+        <w:rPr>
+          <w:rStyle w:val="CitaCar"/>
+          <w:sz w:val="24"/>
+        </w:rPr>
+        <w:t>erú</w:t>
+      </w:r>
+      <w:proofErr w:type="spellEnd"/>
+      <w:r>
+        <w:rPr>
+          <w:rStyle w:val="CitaCar"/>
+          <w:sz w:val="24"/>
+          <w:lang w:val="es-ES"/>
+        </w:rPr>
+        <w:t xml:space="preserve">.: Datosmacro.com. </w:t>
+      </w:r>
+      <w:r>
+        <w:rPr>
+          <w:rStyle w:val="CitaCar"/>
+          <w:sz w:val="24"/>
+        </w:rPr>
+        <w:t>Recuperado de https://www.datosmacro.com/demografia/natalidad/peru</w:t>
+      </w:r>
+    </w:p>
+    <w:p>
+      <w:pPr>
+        <w:pStyle w:val="Prrafodelista"/>
+        <w:autoSpaceDE w:val="0"/>
+        <w:autoSpaceDN w:val="0"/>
+        <w:adjustRightInd w:val="0"/>
+        <w:spacing w:after="0" w:line="240" w:lineRule="auto"/>
+        <w:ind w:left="357" w:firstLine="709"/>
+        <w:rPr>
+          <w:rFonts w:ascii="Times New Roman" w:hAnsi="Times New Roman" w:cs="Times New Roman"/>
+          <w:color w:val="000000"/>
+          <w:sz w:val="24"/>
+        </w:rPr>
+      </w:pPr>
+    </w:p>
+    <w:p>
+      <w:pPr>
+        <w:ind w:left="425" w:firstLine="709"/>
+        <w:jc w:val="both"/>
+        <w:rPr>
+          <w:rFonts w:ascii="Times New Roman" w:hAnsi="Times New Roman" w:cs="Times New Roman"/>
+          <w:sz w:val="24"/>
+        </w:rPr>
+      </w:pPr>
+      <w:r>
+        <w:rPr>
+          <w:rFonts w:ascii="Times New Roman" w:hAnsi="Times New Roman" w:cs="Times New Roman"/>
+          <w:sz w:val="24"/>
+        </w:rPr>
+        <w:t>Esta investigación a</w:t>
+      </w:r>
+      <w:r>
+        <w:rPr>
+          <w:rFonts w:ascii="Times New Roman" w:hAnsi="Times New Roman" w:cs="Times New Roman"/>
+          <w:sz w:val="24"/>
+        </w:rPr>
+        <w:t xml:space="preserve"> </w:t>
+      </w:r>
+      <w:r>
+        <w:rPr>
+          <w:rFonts w:ascii="Times New Roman" w:hAnsi="Times New Roman" w:cs="Times New Roman"/>
+          <w:sz w:val="24"/>
+        </w:rPr>
+        <w:t>realizar</w:t>
+      </w:r>
+      <w:r>
+        <w:rPr>
+          <w:rFonts w:ascii="Times New Roman" w:hAnsi="Times New Roman" w:cs="Times New Roman"/>
+          <w:sz w:val="24"/>
+        </w:rPr>
+        <w:t xml:space="preserve"> en el Hospital de San Bartolomé ubicado en el distrito metropolitana de Lima, </w:t>
+      </w:r>
+      <w:r>
+        <w:rPr>
+          <w:rFonts w:ascii="Times New Roman" w:hAnsi="Times New Roman" w:cs="Times New Roman"/>
+          <w:sz w:val="24"/>
+        </w:rPr>
+        <w:t>e</w:t>
+      </w:r>
+      <w:r>
+        <w:rPr>
+          <w:rFonts w:ascii="Times New Roman" w:hAnsi="Times New Roman" w:cs="Times New Roman"/>
+          <w:sz w:val="24"/>
+        </w:rPr>
+        <w:t xml:space="preserve">l aplicativo móvil a desarrollar podrá optimizar los procesos de citas, consultas y reservas en el área de </w:t>
+      </w:r>
+      <w:r>
+        <w:rPr>
+          <w:rFonts w:ascii="Times New Roman" w:hAnsi="Times New Roman" w:cs="Times New Roman"/>
+          <w:sz w:val="24"/>
+        </w:rPr>
+        <w:t>P</w:t>
+      </w:r>
+      <w:r>
+        <w:rPr>
+          <w:rFonts w:ascii="Times New Roman" w:hAnsi="Times New Roman" w:cs="Times New Roman"/>
+          <w:sz w:val="24"/>
+        </w:rPr>
+        <w:t xml:space="preserve">ediatría, llevando así </w:t>
+      </w:r>
+      <w:r>
+        <w:rPr>
+          <w:rFonts w:ascii="Times New Roman" w:hAnsi="Times New Roman" w:cs="Times New Roman"/>
+          <w:sz w:val="24"/>
+        </w:rPr>
+        <w:t>un control</w:t>
+      </w:r>
+      <w:r>
+        <w:rPr>
+          <w:rFonts w:ascii="Times New Roman" w:hAnsi="Times New Roman" w:cs="Times New Roman"/>
+          <w:sz w:val="24"/>
+        </w:rPr>
+        <w:t xml:space="preserve"> de historia e información más precisa de los pacientes. </w:t>
+      </w:r>
     </w:p>
     <w:p>
       <w:pPr>
@@ -1071,6 +1343,19 @@
         </w:rPr>
         <w:t>Objetivos de la investigación</w:t>
       </w:r>
+    </w:p>
+    <w:p>
+      <w:pPr>
+        <w:autoSpaceDE w:val="0"/>
+        <w:autoSpaceDN w:val="0"/>
+        <w:adjustRightInd w:val="0"/>
+        <w:spacing w:after="0" w:line="240" w:lineRule="auto"/>
+        <w:rPr>
+          <w:rFonts w:ascii="Times New Roman" w:hAnsi="Times New Roman" w:cs="Times New Roman"/>
+          <w:color w:val="000000"/>
+          <w:sz w:val="24"/>
+        </w:rPr>
+      </w:pPr>
     </w:p>
     <w:p>
       <w:pPr>
@@ -1110,6 +1395,107 @@
     <w:p>
       <w:pPr>
         <w:pStyle w:val="Prrafodelista"/>
+        <w:autoSpaceDE w:val="0"/>
+        <w:autoSpaceDN w:val="0"/>
+        <w:adjustRightInd w:val="0"/>
+        <w:spacing w:after="0" w:line="240" w:lineRule="auto"/>
+        <w:ind w:left="1134"/>
+        <w:rPr>
+          <w:rFonts w:ascii="Times New Roman" w:hAnsi="Times New Roman" w:cs="Times New Roman"/>
+          <w:color w:val="000000"/>
+          <w:sz w:val="24"/>
+        </w:rPr>
+      </w:pPr>
+    </w:p>
+    <w:p>
+      <w:pPr>
+        <w:ind w:left="1418" w:firstLine="709"/>
+        <w:jc w:val="both"/>
+        <w:rPr>
+          <w:rFonts w:ascii="Times New Roman" w:hAnsi="Times New Roman" w:cs="Times New Roman"/>
+          <w:sz w:val="24"/>
+        </w:rPr>
+      </w:pPr>
+      <w:r>
+        <w:rPr>
+          <w:rFonts w:ascii="Times New Roman" w:hAnsi="Times New Roman" w:cs="Times New Roman"/>
+          <w:sz w:val="24"/>
+        </w:rPr>
+        <w:t>Desarrollar una aplicación</w:t>
+      </w:r>
+      <w:r>
+        <w:rPr>
+          <w:rFonts w:ascii="Times New Roman" w:hAnsi="Times New Roman" w:cs="Times New Roman"/>
+          <w:sz w:val="24"/>
+        </w:rPr>
+        <w:t xml:space="preserve"> móvil </w:t>
+      </w:r>
+      <w:r>
+        <w:rPr>
+          <w:rFonts w:ascii="Times New Roman" w:hAnsi="Times New Roman" w:cs="Times New Roman"/>
+        </w:rPr>
+        <w:t xml:space="preserve">de citas y consultas </w:t>
+      </w:r>
+      <w:r>
+        <w:rPr>
+          <w:rFonts w:ascii="Times New Roman" w:hAnsi="Times New Roman" w:cs="Times New Roman"/>
+          <w:sz w:val="24"/>
+        </w:rPr>
+        <w:t>para optimizar la calidad de atención en el área de pediatría del hospital “</w:t>
+      </w:r>
+      <w:r>
+        <w:rPr>
+          <w:rFonts w:ascii="Times New Roman" w:hAnsi="Times New Roman" w:cs="Times New Roman"/>
+          <w:sz w:val="24"/>
+        </w:rPr>
+        <w:t>San Bartolomé” en la ciudad de L</w:t>
+      </w:r>
+      <w:r>
+        <w:rPr>
+          <w:rFonts w:ascii="Times New Roman" w:hAnsi="Times New Roman" w:cs="Times New Roman"/>
+          <w:sz w:val="24"/>
+        </w:rPr>
+        <w:t>ima.</w:t>
+      </w:r>
+    </w:p>
+    <w:p>
+      <w:pPr>
+        <w:ind w:left="1418" w:firstLine="709"/>
+        <w:jc w:val="both"/>
+        <w:rPr>
+          <w:rFonts w:ascii="Times New Roman" w:hAnsi="Times New Roman" w:cs="Times New Roman"/>
+          <w:sz w:val="24"/>
+        </w:rPr>
+      </w:pPr>
+    </w:p>
+    <w:p>
+      <w:pPr>
+        <w:ind w:left="1418" w:firstLine="709"/>
+        <w:jc w:val="both"/>
+        <w:rPr>
+          <w:rFonts w:ascii="Times New Roman" w:hAnsi="Times New Roman" w:cs="Times New Roman"/>
+          <w:sz w:val="24"/>
+        </w:rPr>
+      </w:pPr>
+    </w:p>
+    <w:p>
+      <w:pPr>
+        <w:pStyle w:val="Prrafodelista"/>
+        <w:autoSpaceDE w:val="0"/>
+        <w:autoSpaceDN w:val="0"/>
+        <w:adjustRightInd w:val="0"/>
+        <w:spacing w:after="0" w:line="240" w:lineRule="auto"/>
+        <w:ind w:left="1134"/>
+        <w:rPr>
+          <w:rFonts w:ascii="Times New Roman" w:hAnsi="Times New Roman" w:cs="Times New Roman"/>
+          <w:color w:val="000000"/>
+          <w:sz w:val="24"/>
+        </w:rPr>
+      </w:pPr>
+    </w:p>
+    <w:p>
+      <w:pPr>
+        <w:pStyle w:val="Prrafodelista"/>
         <w:numPr>
           <w:ilvl w:val="2"/>
           <w:numId w:val="6"/>
@@ -1131,6 +1517,7 @@
           <w:color w:val="000000"/>
           <w:sz w:val="24"/>
         </w:rPr>
+        <w:lastRenderedPageBreak/>
         <w:t xml:space="preserve">     </w:t>
       </w:r>
       <w:r>
@@ -1157,6 +1544,258 @@
         </w:rPr>
         <w:t xml:space="preserve"> específicos</w:t>
       </w:r>
+    </w:p>
+    <w:p>
+      <w:pPr>
+        <w:pStyle w:val="Prrafodelista"/>
+        <w:autoSpaceDE w:val="0"/>
+        <w:autoSpaceDN w:val="0"/>
+        <w:adjustRightInd w:val="0"/>
+        <w:spacing w:after="0" w:line="240" w:lineRule="auto"/>
+        <w:ind w:left="1134"/>
+        <w:rPr>
+          <w:rFonts w:ascii="Times New Roman" w:hAnsi="Times New Roman" w:cs="Times New Roman"/>
+          <w:color w:val="000000"/>
+          <w:sz w:val="24"/>
+        </w:rPr>
+      </w:pPr>
+    </w:p>
+    <w:p>
+      <w:pPr>
+        <w:ind w:left="1418"/>
+        <w:jc w:val="both"/>
+        <w:rPr>
+          <w:rFonts w:ascii="Times New Roman" w:hAnsi="Times New Roman" w:cs="Times New Roman"/>
+          <w:sz w:val="24"/>
+        </w:rPr>
+      </w:pPr>
+      <w:r>
+        <w:rPr>
+          <w:rFonts w:ascii="Times New Roman" w:hAnsi="Times New Roman" w:cs="Times New Roman"/>
+          <w:sz w:val="24"/>
+        </w:rPr>
+        <w:t>Los objetivos específicos para lograr el objetivo general son los siguientes:</w:t>
+      </w:r>
+    </w:p>
+    <w:p>
+      <w:pPr>
+        <w:ind w:left="1418"/>
+        <w:jc w:val="both"/>
+        <w:rPr>
+          <w:rFonts w:ascii="Times New Roman" w:hAnsi="Times New Roman" w:cs="Times New Roman"/>
+          <w:sz w:val="24"/>
+        </w:rPr>
+      </w:pPr>
+      <w:r>
+        <w:rPr>
+          <w:rFonts w:ascii="Times New Roman" w:hAnsi="Times New Roman" w:cs="Times New Roman"/>
+          <w:sz w:val="24"/>
+        </w:rPr>
+        <w:t xml:space="preserve">- </w:t>
+      </w:r>
+      <w:r>
+        <w:rPr>
+          <w:rFonts w:ascii="Times New Roman" w:hAnsi="Times New Roman" w:cs="Times New Roman"/>
+          <w:sz w:val="24"/>
+        </w:rPr>
+        <w:t xml:space="preserve">Desarrollar una </w:t>
+      </w:r>
+      <w:r>
+        <w:rPr>
+          <w:rFonts w:ascii="Times New Roman" w:hAnsi="Times New Roman" w:cs="Times New Roman"/>
+          <w:sz w:val="24"/>
+        </w:rPr>
+        <w:t xml:space="preserve">aplicación </w:t>
+      </w:r>
+      <w:r>
+        <w:rPr>
+          <w:rFonts w:ascii="Times New Roman" w:hAnsi="Times New Roman" w:cs="Times New Roman"/>
+          <w:sz w:val="24"/>
+        </w:rPr>
+        <w:t>móvil</w:t>
+      </w:r>
+      <w:r>
+        <w:rPr>
+          <w:rFonts w:ascii="Times New Roman" w:hAnsi="Times New Roman" w:cs="Times New Roman"/>
+          <w:sz w:val="24"/>
+        </w:rPr>
+        <w:t xml:space="preserve"> para consultar y/o reservar citas en el área de   pediatría.</w:t>
+      </w:r>
+    </w:p>
+    <w:p>
+      <w:pPr>
+        <w:ind w:left="1418"/>
+        <w:jc w:val="both"/>
+        <w:rPr>
+          <w:rFonts w:ascii="Times New Roman" w:hAnsi="Times New Roman" w:cs="Times New Roman"/>
+          <w:sz w:val="24"/>
+        </w:rPr>
+      </w:pPr>
+      <w:r>
+        <w:rPr>
+          <w:rFonts w:ascii="Times New Roman" w:hAnsi="Times New Roman" w:cs="Times New Roman"/>
+          <w:sz w:val="24"/>
+        </w:rPr>
+        <w:t xml:space="preserve">- </w:t>
+      </w:r>
+      <w:r>
+        <w:rPr>
+          <w:rFonts w:ascii="Times New Roman" w:hAnsi="Times New Roman" w:cs="Times New Roman"/>
+          <w:sz w:val="24"/>
+        </w:rPr>
+        <w:t>Implementar un mecanismo de interacción entre el especialista y el usuario mediante</w:t>
+      </w:r>
+      <w:r>
+        <w:rPr>
+          <w:rFonts w:ascii="Times New Roman" w:hAnsi="Times New Roman" w:cs="Times New Roman"/>
+          <w:sz w:val="24"/>
+        </w:rPr>
+        <w:t xml:space="preserve"> </w:t>
+      </w:r>
+      <w:r>
+        <w:rPr>
+          <w:rFonts w:ascii="Times New Roman" w:hAnsi="Times New Roman" w:cs="Times New Roman"/>
+          <w:sz w:val="24"/>
+        </w:rPr>
+        <w:t xml:space="preserve">notificaciones de alerta </w:t>
+      </w:r>
+      <w:r>
+        <w:rPr>
+          <w:rFonts w:ascii="Times New Roman" w:hAnsi="Times New Roman" w:cs="Times New Roman"/>
+          <w:sz w:val="24"/>
+        </w:rPr>
+        <w:t>de citas</w:t>
+      </w:r>
+      <w:r>
+        <w:rPr>
+          <w:rFonts w:ascii="Times New Roman" w:hAnsi="Times New Roman" w:cs="Times New Roman"/>
+          <w:sz w:val="24"/>
+        </w:rPr>
+        <w:t xml:space="preserve"> y reservas</w:t>
+      </w:r>
+      <w:r>
+        <w:rPr>
+          <w:rFonts w:ascii="Times New Roman" w:hAnsi="Times New Roman" w:cs="Times New Roman"/>
+          <w:sz w:val="24"/>
+        </w:rPr>
+        <w:t xml:space="preserve"> para </w:t>
+      </w:r>
+      <w:r>
+        <w:rPr>
+          <w:rFonts w:ascii="Times New Roman" w:hAnsi="Times New Roman" w:cs="Times New Roman"/>
+          <w:sz w:val="24"/>
+        </w:rPr>
+        <w:t>el área de pediatría.</w:t>
+      </w:r>
+      <w:r>
+        <w:rPr>
+          <w:rFonts w:ascii="Times New Roman" w:hAnsi="Times New Roman" w:cs="Times New Roman"/>
+          <w:sz w:val="24"/>
+        </w:rPr>
+        <w:t xml:space="preserve"> (Recibir notificaciones v</w:t>
+      </w:r>
+      <w:r>
+        <w:rPr>
+          <w:rFonts w:ascii="Times New Roman" w:hAnsi="Times New Roman" w:cs="Times New Roman"/>
+          <w:sz w:val="24"/>
+        </w:rPr>
+        <w:t xml:space="preserve">ía correo electrónico por </w:t>
+      </w:r>
+      <w:r>
+        <w:rPr>
+          <w:rFonts w:ascii="Times New Roman" w:hAnsi="Times New Roman" w:cs="Times New Roman"/>
+          <w:sz w:val="24"/>
+        </w:rPr>
+        <w:t>cada</w:t>
+      </w:r>
+      <w:r>
+        <w:rPr>
+          <w:rFonts w:ascii="Times New Roman" w:hAnsi="Times New Roman" w:cs="Times New Roman"/>
+          <w:sz w:val="24"/>
+        </w:rPr>
+        <w:t xml:space="preserve"> confirmación</w:t>
+      </w:r>
+      <w:r>
+        <w:rPr>
+          <w:rFonts w:ascii="Times New Roman" w:hAnsi="Times New Roman" w:cs="Times New Roman"/>
+          <w:sz w:val="24"/>
+        </w:rPr>
+        <w:t xml:space="preserve"> </w:t>
+      </w:r>
+      <w:r>
+        <w:rPr>
+          <w:rFonts w:ascii="Times New Roman" w:hAnsi="Times New Roman" w:cs="Times New Roman"/>
+          <w:sz w:val="24"/>
+        </w:rPr>
+        <w:t>de</w:t>
+      </w:r>
+      <w:r>
+        <w:rPr>
+          <w:rFonts w:ascii="Times New Roman" w:hAnsi="Times New Roman" w:cs="Times New Roman"/>
+          <w:sz w:val="24"/>
+        </w:rPr>
+        <w:t xml:space="preserve"> cita</w:t>
+      </w:r>
+      <w:r>
+        <w:rPr>
+          <w:rFonts w:ascii="Times New Roman" w:hAnsi="Times New Roman" w:cs="Times New Roman"/>
+          <w:sz w:val="24"/>
+        </w:rPr>
+        <w:t xml:space="preserve"> y reservas exitosamente</w:t>
+      </w:r>
+      <w:r>
+        <w:rPr>
+          <w:rFonts w:ascii="Times New Roman" w:hAnsi="Times New Roman" w:cs="Times New Roman"/>
+          <w:sz w:val="24"/>
+        </w:rPr>
+        <w:t>).</w:t>
+      </w:r>
+    </w:p>
+    <w:p>
+      <w:pPr>
+        <w:ind w:left="1418"/>
+        <w:jc w:val="both"/>
+        <w:rPr>
+          <w:rFonts w:ascii="Times New Roman" w:hAnsi="Times New Roman" w:cs="Times New Roman"/>
+          <w:sz w:val="24"/>
+        </w:rPr>
+      </w:pPr>
+      <w:r>
+        <w:rPr>
+          <w:rFonts w:ascii="Times New Roman" w:hAnsi="Times New Roman" w:cs="Times New Roman"/>
+          <w:sz w:val="24"/>
+        </w:rPr>
+        <w:t>-</w:t>
+      </w:r>
+      <w:r>
+        <w:rPr>
+          <w:rFonts w:ascii="Times New Roman" w:hAnsi="Times New Roman" w:cs="Times New Roman"/>
+          <w:sz w:val="24"/>
+        </w:rPr>
+        <w:t xml:space="preserve"> </w:t>
+      </w:r>
+      <w:r>
+        <w:rPr>
+          <w:rFonts w:ascii="Times New Roman" w:hAnsi="Times New Roman" w:cs="Times New Roman"/>
+          <w:sz w:val="24"/>
+        </w:rPr>
+        <w:t>Optimizar por medio del uso de la aplicación, el tiempo de espera para la prestación del servicio en el área de pediatría.</w:t>
+      </w:r>
+    </w:p>
+    <w:p>
+      <w:pPr>
+        <w:pStyle w:val="Prrafodelista"/>
+        <w:autoSpaceDE w:val="0"/>
+        <w:autoSpaceDN w:val="0"/>
+        <w:adjustRightInd w:val="0"/>
+        <w:spacing w:after="0" w:line="240" w:lineRule="auto"/>
+        <w:ind w:left="1134"/>
+        <w:rPr>
+          <w:rFonts w:ascii="Times New Roman" w:hAnsi="Times New Roman" w:cs="Times New Roman"/>
+          <w:color w:val="000000"/>
+          <w:sz w:val="24"/>
+        </w:rPr>
+      </w:pPr>
     </w:p>
     <w:p>
       <w:pPr>
@@ -1186,65 +1825,266 @@
     </w:p>
     <w:p>
       <w:pPr>
+        <w:pStyle w:val="Prrafodelista"/>
         <w:autoSpaceDE w:val="0"/>
         <w:autoSpaceDN w:val="0"/>
         <w:adjustRightInd w:val="0"/>
         <w:spacing w:after="0" w:line="240" w:lineRule="auto"/>
-        <w:rPr>
-          <w:rFonts w:ascii="Times New Roman" w:hAnsi="Times New Roman" w:cs="Times New Roman"/>
-          <w:color w:val="000000"/>
-          <w:sz w:val="24"/>
-        </w:rPr>
-      </w:pPr>
-      <w:r>
-        <w:rPr>
-          <w:rFonts w:ascii="Times New Roman" w:hAnsi="Times New Roman" w:cs="Times New Roman"/>
-          <w:color w:val="000000"/>
-          <w:sz w:val="24"/>
+        <w:ind w:left="360"/>
+        <w:rPr>
+          <w:rFonts w:ascii="Times New Roman" w:hAnsi="Times New Roman" w:cs="Times New Roman"/>
+          <w:color w:val="000000"/>
+          <w:sz w:val="24"/>
+        </w:rPr>
+      </w:pPr>
+    </w:p>
+    <w:p>
+      <w:pPr>
+        <w:ind w:left="426" w:hanging="568"/>
+        <w:jc w:val="both"/>
+        <w:rPr>
+          <w:rFonts w:ascii="Times New Roman" w:hAnsi="Times New Roman" w:cs="Times New Roman"/>
+          <w:sz w:val="24"/>
+        </w:rPr>
+      </w:pPr>
+      <w:r>
+        <w:rPr>
+          <w:color w:val="000000"/>
         </w:rPr>
         <w:t xml:space="preserve">      </w:t>
       </w:r>
       <w:r>
         <w:rPr>
-          <w:rFonts w:ascii="Times New Roman" w:hAnsi="Times New Roman" w:cs="Times New Roman"/>
-          <w:color w:val="000000"/>
-          <w:sz w:val="24"/>
-        </w:rPr>
-        <w:t>Análisis ambiental, social, tecnológi</w:t>
-      </w:r>
-      <w:r>
-        <w:rPr>
-          <w:rFonts w:ascii="Times New Roman" w:hAnsi="Times New Roman" w:cs="Times New Roman"/>
-          <w:color w:val="000000"/>
-          <w:sz w:val="24"/>
-        </w:rPr>
-        <w:t>co y</w:t>
-      </w:r>
-      <w:r>
-        <w:rPr>
-          <w:rFonts w:ascii="Times New Roman" w:hAnsi="Times New Roman" w:cs="Times New Roman"/>
-          <w:color w:val="000000"/>
-          <w:sz w:val="24"/>
-        </w:rPr>
-        <w:t xml:space="preserve"> económico</w:t>
-      </w:r>
-      <w:r>
-        <w:rPr>
-          <w:rFonts w:ascii="Times New Roman" w:hAnsi="Times New Roman" w:cs="Times New Roman"/>
-          <w:color w:val="000000"/>
-          <w:sz w:val="24"/>
-        </w:rPr>
-        <w:t>.</w:t>
-      </w:r>
-    </w:p>
-    <w:p>
-      <w:pPr>
-        <w:ind w:left="720"/>
-        <w:rPr>
-          <w:rFonts w:ascii="Times New Roman" w:hAnsi="Times New Roman" w:cs="Times New Roman"/>
-          <w:sz w:val="24"/>
-        </w:rPr>
-      </w:pPr>
+          <w:lang w:val="es-ES"/>
+        </w:rPr>
+        <w:t xml:space="preserve">                  </w:t>
+      </w:r>
+      <w:r>
+        <w:rPr>
+          <w:rFonts w:ascii="Times New Roman" w:hAnsi="Times New Roman" w:cs="Times New Roman"/>
+          <w:sz w:val="24"/>
+        </w:rPr>
+        <w:t>A partir del estudio realizado, el uso de</w:t>
+      </w:r>
+      <w:r>
+        <w:rPr>
+          <w:rFonts w:ascii="Times New Roman" w:hAnsi="Times New Roman" w:cs="Times New Roman"/>
+          <w:sz w:val="24"/>
+        </w:rPr>
+        <w:t xml:space="preserve"> </w:t>
+      </w:r>
+      <w:r>
+        <w:rPr>
+          <w:rFonts w:ascii="Times New Roman" w:hAnsi="Times New Roman" w:cs="Times New Roman"/>
+          <w:sz w:val="24"/>
+        </w:rPr>
+        <w:t>l</w:t>
+      </w:r>
+      <w:r>
+        <w:rPr>
+          <w:rFonts w:ascii="Times New Roman" w:hAnsi="Times New Roman" w:cs="Times New Roman"/>
+          <w:sz w:val="24"/>
+        </w:rPr>
+        <w:t>a aplicación</w:t>
+      </w:r>
+      <w:r>
+        <w:rPr>
+          <w:rFonts w:ascii="Times New Roman" w:hAnsi="Times New Roman" w:cs="Times New Roman"/>
+          <w:sz w:val="24"/>
+        </w:rPr>
+        <w:t xml:space="preserve"> busca la calidad de atención en el área de pediatría del hospital “San Bartolomé” en la ciudad de lima, esto a través de la optimización en </w:t>
+      </w:r>
+      <w:r>
+        <w:rPr>
+          <w:rFonts w:ascii="Times New Roman" w:hAnsi="Times New Roman" w:cs="Times New Roman"/>
+          <w:sz w:val="24"/>
+        </w:rPr>
+        <w:t>el tiempo de consultas y</w:t>
+      </w:r>
+      <w:r>
+        <w:rPr>
+          <w:rFonts w:ascii="Times New Roman" w:hAnsi="Times New Roman" w:cs="Times New Roman"/>
+          <w:sz w:val="24"/>
+        </w:rPr>
+        <w:t xml:space="preserve"> reserva de citas.</w:t>
+      </w:r>
+    </w:p>
+    <w:p>
+      <w:pPr>
+        <w:ind w:left="426" w:hanging="568"/>
+        <w:jc w:val="both"/>
+        <w:rPr>
+          <w:rFonts w:ascii="Times New Roman" w:hAnsi="Times New Roman" w:cs="Times New Roman"/>
+          <w:sz w:val="24"/>
+        </w:rPr>
+      </w:pPr>
+      <w:r>
+        <w:rPr>
+          <w:rFonts w:ascii="Times New Roman" w:hAnsi="Times New Roman" w:cs="Times New Roman"/>
+          <w:sz w:val="24"/>
+        </w:rPr>
+        <w:t xml:space="preserve">                        Para ello, el aplicativo móvil permitirá no solo la comunicación entre </w:t>
+      </w:r>
+      <w:r>
+        <w:rPr>
+          <w:rFonts w:ascii="Times New Roman" w:hAnsi="Times New Roman" w:cs="Times New Roman"/>
+          <w:sz w:val="24"/>
+        </w:rPr>
+        <w:t>el especialista</w:t>
+      </w:r>
+      <w:r>
+        <w:rPr>
+          <w:rFonts w:ascii="Times New Roman" w:hAnsi="Times New Roman" w:cs="Times New Roman"/>
+          <w:sz w:val="24"/>
+        </w:rPr>
+        <w:t xml:space="preserve"> y el usuario, </w:t>
+      </w:r>
+      <w:r>
+        <w:rPr>
+          <w:rFonts w:ascii="Times New Roman" w:hAnsi="Times New Roman" w:cs="Times New Roman"/>
+          <w:sz w:val="24"/>
+        </w:rPr>
+        <w:t>sino el seguimiento del servicio</w:t>
+      </w:r>
+      <w:r>
+        <w:rPr>
+          <w:rFonts w:ascii="Times New Roman" w:hAnsi="Times New Roman" w:cs="Times New Roman"/>
+          <w:sz w:val="24"/>
+        </w:rPr>
+        <w:t xml:space="preserve"> en tiempo real, mostrando las características del mismo. Además, se logrará automatizar los procesos </w:t>
+      </w:r>
+      <w:r>
+        <w:rPr>
+          <w:rFonts w:ascii="Times New Roman" w:hAnsi="Times New Roman" w:cs="Times New Roman"/>
+          <w:sz w:val="24"/>
+        </w:rPr>
+        <w:t>del área mencionado anteriormente</w:t>
+      </w:r>
+      <w:r>
+        <w:rPr>
+          <w:rFonts w:ascii="Times New Roman" w:hAnsi="Times New Roman" w:cs="Times New Roman"/>
+          <w:sz w:val="24"/>
+        </w:rPr>
+        <w:t xml:space="preserve">, mejorando su organización y servicio al usuario ya que la información brindada por la aplicación permitirá mostrar datos reales acerca de </w:t>
+      </w:r>
+      <w:r>
+        <w:rPr>
+          <w:rFonts w:ascii="Times New Roman" w:hAnsi="Times New Roman" w:cs="Times New Roman"/>
+          <w:sz w:val="24"/>
+        </w:rPr>
+        <w:t>las consultas y</w:t>
+      </w:r>
+      <w:r>
+        <w:rPr>
+          <w:rFonts w:ascii="Times New Roman" w:hAnsi="Times New Roman" w:cs="Times New Roman"/>
+          <w:sz w:val="24"/>
+        </w:rPr>
+        <w:t xml:space="preserve"> reservas sin necesidad de dirigirse al hospital, e</w:t>
+      </w:r>
+      <w:r>
+        <w:rPr>
+          <w:rFonts w:ascii="Times New Roman" w:hAnsi="Times New Roman" w:cs="Times New Roman"/>
+          <w:sz w:val="24"/>
+        </w:rPr>
+        <w:t>vitando congestión,</w:t>
+      </w:r>
+      <w:r>
+        <w:rPr>
+          <w:rFonts w:ascii="Times New Roman" w:hAnsi="Times New Roman" w:cs="Times New Roman"/>
+          <w:sz w:val="24"/>
+        </w:rPr>
+        <w:t xml:space="preserve"> </w:t>
+      </w:r>
+      <w:r>
+        <w:rPr>
+          <w:rFonts w:ascii="Times New Roman" w:hAnsi="Times New Roman" w:cs="Times New Roman"/>
+          <w:sz w:val="24"/>
+        </w:rPr>
+        <w:t xml:space="preserve">largas colas y pérdida de </w:t>
+      </w:r>
+      <w:r>
+        <w:rPr>
+          <w:rFonts w:ascii="Times New Roman" w:hAnsi="Times New Roman" w:cs="Times New Roman"/>
+          <w:sz w:val="24"/>
+        </w:rPr>
+        <w:t>tiempo en atención en el área pediátrico.</w:t>
+      </w:r>
+    </w:p>
+    <w:p>
+      <w:pPr>
+        <w:ind w:left="426" w:hanging="568"/>
+        <w:jc w:val="both"/>
+        <w:rPr>
+          <w:rFonts w:ascii="Times New Roman" w:hAnsi="Times New Roman" w:cs="Times New Roman"/>
+          <w:sz w:val="24"/>
+        </w:rPr>
+      </w:pPr>
+      <w:r>
+        <w:rPr>
+          <w:rFonts w:ascii="Times New Roman" w:hAnsi="Times New Roman" w:cs="Times New Roman"/>
+          <w:sz w:val="24"/>
+        </w:rPr>
+        <w:t xml:space="preserve">                       Actualmente no es tan fácil llevar una adecu</w:t>
+      </w:r>
+      <w:r>
+        <w:rPr>
+          <w:rFonts w:ascii="Times New Roman" w:hAnsi="Times New Roman" w:cs="Times New Roman"/>
+          <w:sz w:val="24"/>
+        </w:rPr>
+        <w:t>ada administración en el área</w:t>
+      </w:r>
+      <w:r>
+        <w:rPr>
+          <w:rFonts w:ascii="Times New Roman" w:hAnsi="Times New Roman" w:cs="Times New Roman"/>
+          <w:sz w:val="24"/>
+        </w:rPr>
+        <w:t>, debido principalmente a que la información que allí se maneja en este proceso, no es correctamente almacenada y se puede generar problemas con la base de datos por perdida de información.</w:t>
+      </w:r>
+    </w:p>
+    <w:p>
+      <w:pPr>
+        <w:ind w:left="426" w:hanging="568"/>
+        <w:jc w:val="both"/>
+        <w:rPr>
+          <w:rFonts w:ascii="Times New Roman" w:hAnsi="Times New Roman" w:cs="Times New Roman"/>
+          <w:sz w:val="24"/>
+        </w:rPr>
+      </w:pPr>
+      <w:r>
+        <w:rPr>
+          <w:rFonts w:ascii="Times New Roman" w:hAnsi="Times New Roman" w:cs="Times New Roman"/>
+          <w:sz w:val="24"/>
+        </w:rPr>
+        <w:t xml:space="preserve">  </w:t>
+      </w:r>
+      <w:r>
+        <w:rPr>
+          <w:rFonts w:ascii="Times New Roman" w:hAnsi="Times New Roman" w:cs="Times New Roman"/>
+          <w:sz w:val="24"/>
+        </w:rPr>
+        <w:t xml:space="preserve">    </w:t>
+      </w:r>
+      <w:r>
+        <w:rPr>
+          <w:rFonts w:ascii="Times New Roman" w:hAnsi="Times New Roman" w:cs="Times New Roman"/>
+          <w:sz w:val="24"/>
+        </w:rPr>
+        <w:t xml:space="preserve">                 El desarrollo</w:t>
+      </w:r>
+      <w:r>
+        <w:rPr>
+          <w:rFonts w:ascii="Times New Roman" w:hAnsi="Times New Roman" w:cs="Times New Roman"/>
+          <w:sz w:val="24"/>
+        </w:rPr>
+        <w:t xml:space="preserve"> de una aplicación</w:t>
+      </w:r>
+      <w:r>
+        <w:rPr>
+          <w:rFonts w:ascii="Times New Roman" w:hAnsi="Times New Roman" w:cs="Times New Roman"/>
+          <w:sz w:val="24"/>
+        </w:rPr>
+        <w:t xml:space="preserve"> móvil para asignar consultas y reservas de citas en el área de pediatría, permitirá mejorar el modelo de trabajo y la disponibilidad de las personas que lo utilicen con respecto a sus tiempos de ejecución. El propósito principal de las empresas es la oferta de bienes y servicios a través de internet, utilizando Google Play Store ya que allí se encuentran las diferentes apps.</w:t>
+      </w:r>
     </w:p>
     <w:p>
       <w:pPr>
@@ -1256,6 +2096,35 @@
           <w:rFonts w:ascii="Times New Roman" w:hAnsi="Times New Roman" w:cs="Times New Roman"/>
           <w:color w:val="000000"/>
           <w:sz w:val="24"/>
+          <w:lang w:val="es-ES"/>
+        </w:rPr>
+      </w:pPr>
+    </w:p>
+    <w:p>
+      <w:pPr>
+        <w:rPr>
+          <w:rFonts w:ascii="Times New Roman" w:hAnsi="Times New Roman" w:cs="Times New Roman"/>
+          <w:sz w:val="24"/>
+        </w:rPr>
+      </w:pPr>
+      <w:r>
+        <w:rPr>
+          <w:rFonts w:ascii="Times New Roman" w:hAnsi="Times New Roman" w:cs="Times New Roman"/>
+          <w:sz w:val="24"/>
+        </w:rPr>
+        <w:br w:type="page"/>
+      </w:r>
+    </w:p>
+    <w:p>
+      <w:pPr>
+        <w:autoSpaceDE w:val="0"/>
+        <w:autoSpaceDN w:val="0"/>
+        <w:adjustRightInd w:val="0"/>
+        <w:spacing w:after="0" w:line="240" w:lineRule="auto"/>
+        <w:rPr>
+          <w:rFonts w:ascii="Times New Roman" w:hAnsi="Times New Roman" w:cs="Times New Roman"/>
+          <w:color w:val="000000"/>
+          <w:sz w:val="24"/>
         </w:rPr>
       </w:pPr>
       <w:r>
@@ -1266,6 +2135,7 @@
           <w:color w:val="000000"/>
           <w:sz w:val="24"/>
         </w:rPr>
+        <w:lastRenderedPageBreak/>
         <w:t>CAPÍTULO II</w:t>
       </w:r>
       <w:r>
@@ -1373,6 +2243,8 @@
         </w:rPr>
         <w:t xml:space="preserve">Antecedentes </w:t>
       </w:r>
+      <w:bookmarkStart w:id="0" w:name="_GoBack"/>
+      <w:bookmarkEnd w:id="0"/>
     </w:p>
     <w:p>
       <w:pPr>
@@ -1512,7 +2384,6 @@
           <w:color w:val="000000"/>
           <w:sz w:val="24"/>
         </w:rPr>
-        <w:lastRenderedPageBreak/>
         <w:t>CAPÍTULO III</w:t>
       </w:r>
       <w:r>
@@ -2172,7 +3043,7 @@
       <w:rPr>
         <w:rFonts w:ascii="Times New Roman" w:hAnsi="Times New Roman" w:cs="Times New Roman"/>
         <w:noProof/>
-        <w:lang w:eastAsia="es-PE"/>
+        <w:lang w:val="es-ES" w:eastAsia="es-ES"/>
       </w:rPr>
       <w:drawing>
         <wp:anchor distT="0" distB="0" distL="114300" distR="114300" simplePos="0" relativeHeight="251658240" behindDoc="0" locked="0" layoutInCell="1" allowOverlap="1" wp14:anchorId="5DD30FBC" wp14:editId="050F752B">
@@ -2241,7 +3112,13 @@
       <w:rPr>
         <w:rFonts w:ascii="Times New Roman" w:hAnsi="Times New Roman" w:cs="Times New Roman"/>
       </w:rPr>
-      <w:t>“Palabras clave del proyecto”</w:t>
+      <w:t>“Organización, optimización de tiempo y recursos económicos.</w:t>
+    </w:r>
+    <w:r>
+      <w:rPr>
+        <w:rFonts w:ascii="Times New Roman" w:hAnsi="Times New Roman" w:cs="Times New Roman"/>
+      </w:rPr>
+      <w:t>”</w:t>
     </w:r>
     <w:r>
       <w:ptab w:relativeTo="margin" w:alignment="center" w:leader="none"/>
@@ -2276,7 +3153,7 @@
         <v:path o:extrusionok="f" gradientshapeok="t" o:connecttype="rect"/>
         <o:lock v:ext="edit" aspectratio="t"/>
       </v:shapetype>
-      <v:shape id="_x0000_i1036" type="#_x0000_t75" style="width:38.25pt;height:38.25pt" o:bullet="t">
+      <v:shape id="_x0000_i1026" type="#_x0000_t75" style="width:38.25pt;height:38.25pt" o:bullet="t">
         <v:imagedata r:id="rId1" o:title="list-add[1]"/>
       </v:shape>
     </w:pict>
@@ -4141,6 +5018,7 @@
   <w:style w:type="character" w:default="1" w:styleId="Fuentedeprrafopredeter">
     <w:name w:val="Default Paragraph Font"/>
     <w:uiPriority w:val="1"/>
+    <w:semiHidden/>
     <w:unhideWhenUsed/>
   </w:style>
   <w:style w:type="table" w:default="1" w:styleId="Tablanormal">
@@ -4315,6 +5193,37 @@
       <w:rFonts w:ascii="Segoe UI" w:hAnsi="Segoe UI" w:cs="Segoe UI"/>
       <w:sz w:val="18"/>
       <w:szCs w:val="18"/>
+    </w:rPr>
+  </w:style>
+  <w:style w:type="paragraph" w:styleId="Cita">
+    <w:name w:val="Quote"/>
+    <w:basedOn w:val="Normal"/>
+    <w:next w:val="Normal"/>
+    <w:link w:val="CitaCar"/>
+    <w:uiPriority w:val="29"/>
+    <w:qFormat/>
+    <w:rsid w:val="00831046"/>
+    <w:pPr>
+      <w:spacing w:before="200"/>
+      <w:ind w:left="864" w:right="864"/>
+      <w:jc w:val="center"/>
+    </w:pPr>
+    <w:rPr>
+      <w:i/>
+      <w:iCs/>
+      <w:color w:val="404040" w:themeColor="text1" w:themeTint="BF"/>
+    </w:rPr>
+  </w:style>
+  <w:style w:type="character" w:customStyle="1" w:styleId="CitaCar">
+    <w:name w:val="Cita Car"/>
+    <w:basedOn w:val="Fuentedeprrafopredeter"/>
+    <w:link w:val="Cita"/>
+    <w:uiPriority w:val="29"/>
+    <w:rsid w:val="00831046"/>
+    <w:rPr>
+      <w:i/>
+      <w:iCs/>
+      <w:color w:val="404040" w:themeColor="text1" w:themeTint="BF"/>
     </w:rPr>
   </w:style>
 </w:styles>

</xml_diff>